<commit_message>
Thu, Oct 31, 2019 10:39:29 PM
</commit_message>
<xml_diff>
--- a/Info/Procedure for Comparing Virtual Injection to PCASL.docx
+++ b/Info/Procedure for Comparing Virtual Injection to PCASL.docx
@@ -7,7 +7,6 @@
         <w:t>Procedure for Comparing Virtual Injection to PCASL:</w:t>
       </w:r>
     </w:p>
-    <w:p/>
     <w:p>
       <w:pPr>
         <w:pStyle w:val="NoSpacing"/>
@@ -34,6 +33,41 @@
         </w:numPr>
       </w:pPr>
       <w:r>
+        <w:t>Find a case in which both dynamic PCASL and PCVIPR are performed</w:t>
+      </w:r>
+    </w:p>
+    <w:p>
+      <w:pPr>
+        <w:pStyle w:val="NoSpacing"/>
+        <w:numPr>
+          <w:ilvl w:val="0"/>
+          <w:numId w:val="6"/>
+        </w:numPr>
+      </w:pPr>
+      <w:r>
+        <w:t xml:space="preserve">Find locations of PCASL/PCVIPR cases </w:t>
+      </w:r>
+      <w:r>
+        <w:t>using “</w:t>
+      </w:r>
+      <w:proofErr w:type="spellStart"/>
+      <w:r>
+        <w:t>index_pfiles</w:t>
+      </w:r>
+      <w:proofErr w:type="spellEnd"/>
+      <w:r>
+        <w:t>” command.</w:t>
+      </w:r>
+    </w:p>
+    <w:p>
+      <w:pPr>
+        <w:pStyle w:val="NoSpacing"/>
+        <w:numPr>
+          <w:ilvl w:val="0"/>
+          <w:numId w:val="2"/>
+        </w:numPr>
+      </w:pPr>
+      <w:r>
         <w:t>Reconstruct PCVIPR</w:t>
       </w:r>
       <w:r>
@@ -42,225 +76,244 @@
       <w:r>
         <w:t xml:space="preserve"> on CN machines</w:t>
       </w:r>
-    </w:p>
-    <w:p>
-      <w:pPr>
-        <w:pStyle w:val="NoSpacing"/>
-        <w:numPr>
-          <w:ilvl w:val="0"/>
-          <w:numId w:val="4"/>
-        </w:numPr>
-      </w:pPr>
-      <w:r>
-        <w:t>Find locations of PCASL/PCVIPR cases in the “</w:t>
+      <w:r>
+        <w:t xml:space="preserve"> (if not already reconstructed)</w:t>
+      </w:r>
+    </w:p>
+    <w:p>
+      <w:pPr>
+        <w:pStyle w:val="NoSpacing"/>
+        <w:numPr>
+          <w:ilvl w:val="0"/>
+          <w:numId w:val="6"/>
+        </w:numPr>
+      </w:pPr>
+      <w:r>
+        <w:t xml:space="preserve">Reconstruction should create a folder called </w:t>
+      </w:r>
+      <w:r>
+        <w:rPr>
+          <w:i/>
+        </w:rPr>
+        <w:t>RECON_######</w:t>
+      </w:r>
+      <w:r>
+        <w:t xml:space="preserve">, </w:t>
+      </w:r>
+    </w:p>
+    <w:p>
+      <w:pPr>
+        <w:pStyle w:val="NoSpacing"/>
+        <w:numPr>
+          <w:ilvl w:val="0"/>
+          <w:numId w:val="2"/>
+        </w:numPr>
+      </w:pPr>
+      <w:r>
+        <w:t xml:space="preserve">Bin all PCASL </w:t>
       </w:r>
       <w:proofErr w:type="spellStart"/>
       <w:r>
-        <w:t>PCASL_Missing</w:t>
+        <w:t>dats</w:t>
       </w:r>
       <w:proofErr w:type="spellEnd"/>
       <w:r>
-        <w:t xml:space="preserve"> cases.xlsx</w:t>
-      </w:r>
-      <w:r>
-        <w:t>” file</w:t>
-      </w:r>
-    </w:p>
-    <w:p>
-      <w:pPr>
-        <w:pStyle w:val="NoSpacing"/>
-        <w:numPr>
-          <w:ilvl w:val="0"/>
-          <w:numId w:val="4"/>
-        </w:numPr>
-      </w:pPr>
-      <w:r>
-        <w:t xml:space="preserve">Currently have not established the appropriate parameters (# frames, </w:t>
-      </w:r>
-      <w:proofErr w:type="spellStart"/>
-      <w:r>
-        <w:t>etc</w:t>
-      </w:r>
-      <w:proofErr w:type="spellEnd"/>
-      <w:r>
-        <w:t>).</w:t>
-      </w:r>
-    </w:p>
-    <w:p>
-      <w:pPr>
-        <w:pStyle w:val="NoSpacing"/>
-        <w:numPr>
-          <w:ilvl w:val="0"/>
-          <w:numId w:val="2"/>
-        </w:numPr>
-      </w:pPr>
-      <w:r>
-        <w:t xml:space="preserve">Create PATIENT folder on </w:t>
-      </w:r>
-      <w:r>
-        <w:t xml:space="preserve">personal </w:t>
-      </w:r>
-      <w:r>
-        <w:t>machine</w:t>
-      </w:r>
-      <w:r>
-        <w:t xml:space="preserve"> </w:t>
-      </w:r>
-    </w:p>
-    <w:p>
-      <w:pPr>
-        <w:pStyle w:val="NoSpacing"/>
-        <w:numPr>
-          <w:ilvl w:val="0"/>
-          <w:numId w:val="5"/>
-        </w:numPr>
-      </w:pPr>
-      <w:r>
-        <w:t xml:space="preserve">Example: </w:t>
-      </w:r>
-      <w:r>
-        <w:t>D:\\Patients</w:t>
-      </w:r>
-      <w:r>
-        <w:t>\\151002_E9637_D775</w:t>
-      </w:r>
-    </w:p>
-    <w:p>
-      <w:pPr>
-        <w:pStyle w:val="NoSpacing"/>
-        <w:numPr>
-          <w:ilvl w:val="0"/>
-          <w:numId w:val="2"/>
-        </w:numPr>
-      </w:pPr>
-      <w:r>
-        <w:t xml:space="preserve">Pull RECON folder (with </w:t>
-      </w:r>
-      <w:proofErr w:type="spellStart"/>
-      <w:r>
-        <w:t>dat</w:t>
-      </w:r>
-      <w:proofErr w:type="spellEnd"/>
-      <w:r>
-        <w:t xml:space="preserve"> and DICOM folders inside) through FileZilla</w:t>
-      </w:r>
-      <w:r>
-        <w:t xml:space="preserve"> to PATIENT</w:t>
-      </w:r>
-    </w:p>
-    <w:p>
-      <w:pPr>
-        <w:pStyle w:val="NoSpacing"/>
-        <w:numPr>
-          <w:ilvl w:val="0"/>
-          <w:numId w:val="2"/>
-        </w:numPr>
-      </w:pPr>
-      <w:r>
-        <w:t xml:space="preserve">Pull PCASL </w:t>
-      </w:r>
-      <w:proofErr w:type="spellStart"/>
-      <w:r>
-        <w:t>dicoms</w:t>
-      </w:r>
-      <w:proofErr w:type="spellEnd"/>
-      <w:r>
-        <w:t xml:space="preserve"> to PATIENT</w:t>
-      </w:r>
-      <w:r>
-        <w:t xml:space="preserve"> </w:t>
-      </w:r>
-    </w:p>
-    <w:p>
-      <w:pPr>
-        <w:pStyle w:val="NoSpacing"/>
-        <w:numPr>
-          <w:ilvl w:val="0"/>
-          <w:numId w:val="2"/>
-        </w:numPr>
-      </w:pPr>
-      <w:r>
-        <w:t>Open Matlab</w:t>
-      </w:r>
-    </w:p>
-    <w:p>
-      <w:pPr>
-        <w:pStyle w:val="NoSpacing"/>
-        <w:numPr>
-          <w:ilvl w:val="0"/>
-          <w:numId w:val="2"/>
-        </w:numPr>
-      </w:pPr>
-      <w:r>
-        <w:t>Add ‘</w:t>
-      </w:r>
-      <w:r>
-        <w:t>PCToolV2</w:t>
-      </w:r>
-      <w:r>
-        <w:t>’ to Matlab path</w:t>
-      </w:r>
-    </w:p>
-    <w:p>
-      <w:pPr>
-        <w:pStyle w:val="NoSpacing"/>
-        <w:numPr>
-          <w:ilvl w:val="0"/>
-          <w:numId w:val="2"/>
-        </w:numPr>
-      </w:pPr>
-      <w:r>
-        <w:t>Run ‘</w:t>
-      </w:r>
-      <w:proofErr w:type="spellStart"/>
-      <w:r>
-        <w:t>standalone_background_correction</w:t>
-      </w:r>
-      <w:proofErr w:type="spellEnd"/>
-      <w:r>
-        <w:t>’</w:t>
-      </w:r>
-      <w:r>
-        <w:t xml:space="preserve"> on PCVIPR </w:t>
-      </w:r>
-      <w:proofErr w:type="spellStart"/>
-      <w:r>
-        <w:t>dat</w:t>
-      </w:r>
-      <w:proofErr w:type="spellEnd"/>
-      <w:r>
-        <w:t xml:space="preserve"> files</w:t>
-      </w:r>
-    </w:p>
-    <w:p>
-      <w:pPr>
-        <w:pStyle w:val="NoSpacing"/>
-        <w:numPr>
-          <w:ilvl w:val="0"/>
-          <w:numId w:val="3"/>
-        </w:numPr>
-      </w:pPr>
-      <w:r>
-        <w:t xml:space="preserve">Phase corrected </w:t>
-      </w:r>
-      <w:proofErr w:type="spellStart"/>
-      <w:r>
-        <w:t>dat</w:t>
-      </w:r>
-      <w:proofErr w:type="spellEnd"/>
-      <w:r>
-        <w:t xml:space="preserve"> files should be output to a folder called CORRECTED, located in the directory in which the original </w:t>
-      </w:r>
-      <w:proofErr w:type="spellStart"/>
-      <w:r>
-        <w:t>dat</w:t>
-      </w:r>
-      <w:proofErr w:type="spellEnd"/>
-      <w:r>
-        <w:t xml:space="preserve"> files are located.</w:t>
+        <w:t xml:space="preserve"> and </w:t>
       </w:r>
       <w:bookmarkStart w:id="0" w:name="_GoBack"/>
       <w:bookmarkEnd w:id="0"/>
+      <w:proofErr w:type="spellStart"/>
+      <w:r>
+        <w:t>dicoms</w:t>
+      </w:r>
+      <w:proofErr w:type="spellEnd"/>
+      <w:r>
+        <w:t xml:space="preserve"> into a general </w:t>
+      </w:r>
+      <w:r>
+        <w:rPr>
+          <w:i/>
+        </w:rPr>
+        <w:t>PCASL</w:t>
+      </w:r>
+      <w:r>
+        <w:t xml:space="preserve"> folder</w:t>
+      </w:r>
+    </w:p>
+    <w:p>
+      <w:pPr>
+        <w:pStyle w:val="NoSpacing"/>
+        <w:numPr>
+          <w:ilvl w:val="0"/>
+          <w:numId w:val="2"/>
+        </w:numPr>
+      </w:pPr>
+      <w:r>
+        <w:t xml:space="preserve">Pull </w:t>
+      </w:r>
+      <w:r>
+        <w:rPr>
+          <w:i/>
+        </w:rPr>
+        <w:t xml:space="preserve">PATIENT </w:t>
+      </w:r>
+      <w:r>
+        <w:t>folder to</w:t>
+      </w:r>
+      <w:r>
+        <w:t xml:space="preserve"> </w:t>
+      </w:r>
+      <w:r>
+        <w:t xml:space="preserve">personal </w:t>
+      </w:r>
+      <w:r>
+        <w:t>machine</w:t>
+      </w:r>
+      <w:r>
+        <w:t xml:space="preserve"> </w:t>
+      </w:r>
+    </w:p>
+    <w:p>
+      <w:pPr>
+        <w:pStyle w:val="NoSpacing"/>
+        <w:numPr>
+          <w:ilvl w:val="0"/>
+          <w:numId w:val="5"/>
+        </w:numPr>
+      </w:pPr>
+      <w:r>
+        <w:t>Example: D:\\Patients\\</w:t>
+      </w:r>
+      <w:r>
+        <w:t>PATIENT1</w:t>
+      </w:r>
+    </w:p>
+    <w:p>
+      <w:pPr>
+        <w:pStyle w:val="NoSpacing"/>
+        <w:numPr>
+          <w:ilvl w:val="0"/>
+          <w:numId w:val="2"/>
+        </w:numPr>
+      </w:pPr>
+      <w:r>
+        <w:t>Open Matlab</w:t>
+      </w:r>
+    </w:p>
+    <w:p>
+      <w:pPr>
+        <w:pStyle w:val="NoSpacing"/>
+        <w:numPr>
+          <w:ilvl w:val="0"/>
+          <w:numId w:val="2"/>
+        </w:numPr>
+      </w:pPr>
+      <w:r>
+        <w:t>Add ‘</w:t>
+      </w:r>
+      <w:r>
+        <w:t>PCToolV2</w:t>
+      </w:r>
+      <w:r>
+        <w:t>’ to Matlab path</w:t>
+      </w:r>
+    </w:p>
+    <w:p>
+      <w:pPr>
+        <w:pStyle w:val="NoSpacing"/>
+        <w:numPr>
+          <w:ilvl w:val="0"/>
+          <w:numId w:val="2"/>
+        </w:numPr>
+      </w:pPr>
+      <w:r>
+        <w:t>Run ‘</w:t>
+      </w:r>
+      <w:proofErr w:type="spellStart"/>
+      <w:r>
+        <w:t>standalone_background_correction</w:t>
+      </w:r>
+      <w:proofErr w:type="spellEnd"/>
+      <w:r>
+        <w:t>’ on PCVIPR .</w:t>
+      </w:r>
+      <w:proofErr w:type="spellStart"/>
+      <w:r>
+        <w:t>dat</w:t>
+      </w:r>
+      <w:proofErr w:type="spellEnd"/>
+      <w:r>
+        <w:t xml:space="preserve"> files</w:t>
+      </w:r>
+    </w:p>
+    <w:p>
+      <w:pPr>
+        <w:pStyle w:val="NoSpacing"/>
+        <w:numPr>
+          <w:ilvl w:val="0"/>
+          <w:numId w:val="3"/>
+        </w:numPr>
+      </w:pPr>
+      <w:r>
+        <w:t>Phase corrected .</w:t>
+      </w:r>
+      <w:proofErr w:type="spellStart"/>
+      <w:r>
+        <w:t>dat</w:t>
+      </w:r>
+      <w:proofErr w:type="spellEnd"/>
+      <w:r>
+        <w:t xml:space="preserve"> files should be output to a folder called </w:t>
+      </w:r>
+      <w:r>
+        <w:rPr>
+          <w:i/>
+        </w:rPr>
+        <w:t>CORRECTED</w:t>
+      </w:r>
+      <w:r>
+        <w:t>, located in the directory in which the original .</w:t>
+      </w:r>
+      <w:proofErr w:type="spellStart"/>
+      <w:r>
+        <w:t>dat</w:t>
+      </w:r>
+      <w:proofErr w:type="spellEnd"/>
+      <w:r>
+        <w:t xml:space="preserve"> files are located.</w:t>
+      </w:r>
+    </w:p>
+    <w:p>
+      <w:pPr>
+        <w:pStyle w:val="NoSpacing"/>
+        <w:numPr>
+          <w:ilvl w:val="0"/>
+          <w:numId w:val="2"/>
+        </w:numPr>
+      </w:pPr>
+      <w:r>
+        <w:t xml:space="preserve">Move ‘CD.dat’ and ‘MAG.dat’ files to </w:t>
+      </w:r>
+      <w:r>
+        <w:rPr>
+          <w:i/>
+        </w:rPr>
+        <w:t>CORRECTED</w:t>
+      </w:r>
+      <w:r>
+        <w:t xml:space="preserve"> from </w:t>
+      </w:r>
+      <w:proofErr w:type="spellStart"/>
+      <w:r>
+        <w:rPr>
+          <w:i/>
+        </w:rPr>
+        <w:t>dat</w:t>
+      </w:r>
+      <w:proofErr w:type="spellEnd"/>
+      <w:r>
+        <w:t xml:space="preserve"> </w:t>
+      </w:r>
     </w:p>
     <w:p>
       <w:pPr>
@@ -293,15 +346,33 @@
         </w:numPr>
       </w:pPr>
       <w:r>
-        <w:t>Create folder named “</w:t>
+        <w:t xml:space="preserve">Create folder named </w:t>
       </w:r>
       <w:proofErr w:type="spellStart"/>
       <w:r>
+        <w:rPr>
+          <w:i/>
+        </w:rPr>
         <w:t>inject_data</w:t>
       </w:r>
       <w:proofErr w:type="spellEnd"/>
       <w:r>
-        <w:t>” in RECON folder</w:t>
+        <w:rPr>
+          <w:i/>
+        </w:rPr>
+        <w:t xml:space="preserve"> </w:t>
+      </w:r>
+      <w:r>
+        <w:t xml:space="preserve">in </w:t>
+      </w:r>
+      <w:r>
+        <w:rPr>
+          <w:i/>
+        </w:rPr>
+        <w:t>RECON</w:t>
+      </w:r>
+      <w:r>
+        <w:t xml:space="preserve"> folder</w:t>
       </w:r>
     </w:p>
     <w:p>
@@ -327,6 +398,9 @@
       <w:r>
         <w:t xml:space="preserve">Open ‘new_test.py’ </w:t>
       </w:r>
+      <w:r>
+        <w:t>with IDLE</w:t>
+      </w:r>
     </w:p>
     <w:p>
       <w:pPr>
@@ -337,19 +411,101 @@
         </w:numPr>
       </w:pPr>
       <w:r>
-        <w:t>This should be opened with IDLE.</w:t>
-      </w:r>
-    </w:p>
-    <w:p>
-      <w:pPr>
-        <w:pStyle w:val="NoSpacing"/>
-        <w:numPr>
-          <w:ilvl w:val="1"/>
+        <w:t>Right-click on the python file, an option “Edit with IDLE” should be available. If not, you may need to uninstall previous version of python.</w:t>
+      </w:r>
+    </w:p>
+    <w:p>
+      <w:pPr>
+        <w:pStyle w:val="NoSpacing"/>
+        <w:numPr>
+          <w:ilvl w:val="0"/>
           <w:numId w:val="3"/>
         </w:numPr>
       </w:pPr>
       <w:r>
-        <w:t>Right-click on the python file, an option “Edit with IDLE” should be available. If not, you may need to uninstall previous version of python.</w:t>
+        <w:t xml:space="preserve">Check that </w:t>
+      </w:r>
+      <w:proofErr w:type="spellStart"/>
+      <w:r>
+        <w:t>PLoader</w:t>
+      </w:r>
+      <w:proofErr w:type="spellEnd"/>
+      <w:r>
+        <w:t xml:space="preserve"> (lin</w:t>
+      </w:r>
+      <w:r>
+        <w:t xml:space="preserve">e 12) leads to the </w:t>
+      </w:r>
+      <w:r>
+        <w:t>correct</w:t>
+      </w:r>
+      <w:r>
+        <w:t xml:space="preserve"> data folder (</w:t>
+      </w:r>
+      <w:proofErr w:type="spellStart"/>
+      <w:r>
+        <w:rPr>
+          <w:i/>
+        </w:rPr>
+        <w:t>dat</w:t>
+      </w:r>
+      <w:proofErr w:type="spellEnd"/>
+      <w:r>
+        <w:t xml:space="preserve"> folder or </w:t>
+      </w:r>
+      <w:r>
+        <w:rPr>
+          <w:i/>
+        </w:rPr>
+        <w:t>CORRECTED</w:t>
+      </w:r>
+      <w:r>
+        <w:t xml:space="preserve"> </w:t>
+      </w:r>
+      <w:r>
+        <w:t xml:space="preserve">folder </w:t>
+      </w:r>
+      <w:r>
+        <w:t>if phase corrected)</w:t>
+      </w:r>
+    </w:p>
+    <w:p>
+      <w:pPr>
+        <w:pStyle w:val="NoSpacing"/>
+        <w:numPr>
+          <w:ilvl w:val="0"/>
+          <w:numId w:val="2"/>
+        </w:numPr>
+      </w:pPr>
+      <w:r>
+        <w:t>Open command prompt</w:t>
+      </w:r>
+      <w:r>
+        <w:t xml:space="preserve"> terminal</w:t>
+      </w:r>
+    </w:p>
+    <w:p>
+      <w:pPr>
+        <w:pStyle w:val="NoSpacing"/>
+        <w:numPr>
+          <w:ilvl w:val="0"/>
+          <w:numId w:val="2"/>
+        </w:numPr>
+      </w:pPr>
+      <w:r>
+        <w:t xml:space="preserve">Move to </w:t>
+      </w:r>
+      <w:r>
+        <w:rPr>
+          <w:i/>
+        </w:rPr>
+        <w:t>RECON</w:t>
+      </w:r>
+      <w:r>
+        <w:t xml:space="preserve"> directory</w:t>
+      </w:r>
+      <w:r>
+        <w:t xml:space="preserve"> in terminal</w:t>
       </w:r>
     </w:p>
     <w:p>
@@ -361,18 +517,73 @@
         </w:numPr>
       </w:pPr>
       <w:r>
-        <w:t xml:space="preserve">Check that </w:t>
+        <w:t>‘cd’ changes directory, ‘</w:t>
       </w:r>
       <w:proofErr w:type="spellStart"/>
       <w:r>
-        <w:t>PLoader</w:t>
+        <w:t>dir</w:t>
       </w:r>
       <w:proofErr w:type="spellEnd"/>
       <w:r>
-        <w:t xml:space="preserve"> (lin</w:t>
-      </w:r>
-      <w:r>
-        <w:t>e 12) leads to the right data folder (CORRECTED if phase corrected)</w:t>
+        <w:t>’ lists directories, ‘D:’ changes to D-drive</w:t>
+      </w:r>
+    </w:p>
+    <w:p>
+      <w:pPr>
+        <w:pStyle w:val="NoSpacing"/>
+        <w:numPr>
+          <w:ilvl w:val="0"/>
+          <w:numId w:val="3"/>
+        </w:numPr>
+      </w:pPr>
+      <w:r>
+        <w:t xml:space="preserve">Make sure the newly created </w:t>
+      </w:r>
+      <w:proofErr w:type="spellStart"/>
+      <w:r>
+        <w:rPr>
+          <w:i/>
+        </w:rPr>
+        <w:t>inject_data</w:t>
+      </w:r>
+      <w:proofErr w:type="spellEnd"/>
+      <w:r>
+        <w:t xml:space="preserve"> folder is in the </w:t>
+      </w:r>
+      <w:r>
+        <w:rPr>
+          <w:i/>
+        </w:rPr>
+        <w:t xml:space="preserve">RECON </w:t>
+      </w:r>
+      <w:r>
+        <w:t xml:space="preserve">(along with </w:t>
+      </w:r>
+      <w:proofErr w:type="spellStart"/>
+      <w:r>
+        <w:rPr>
+          <w:i/>
+        </w:rPr>
+        <w:t>dat</w:t>
+      </w:r>
+      <w:proofErr w:type="spellEnd"/>
+      <w:r>
+        <w:rPr>
+          <w:i/>
+        </w:rPr>
+        <w:t xml:space="preserve"> </w:t>
+      </w:r>
+      <w:r>
+        <w:t xml:space="preserve">and </w:t>
+      </w:r>
+      <w:r>
+        <w:rPr>
+          <w:i/>
+        </w:rPr>
+        <w:t>DICOM</w:t>
+      </w:r>
+      <w:r>
+        <w:t>)</w:t>
       </w:r>
     </w:p>
     <w:p>
@@ -384,7 +595,61 @@
         </w:numPr>
       </w:pPr>
       <w:r>
-        <w:t>Open command prompt</w:t>
+        <w:t>E</w:t>
+      </w:r>
+      <w:r>
+        <w:t>nsure ‘new_test.py’ is in</w:t>
+      </w:r>
+      <w:r>
+        <w:t xml:space="preserve"> Windows</w:t>
+      </w:r>
+      <w:r>
+        <w:t xml:space="preserve"> path</w:t>
+      </w:r>
+    </w:p>
+    <w:p>
+      <w:pPr>
+        <w:pStyle w:val="NoSpacing"/>
+        <w:numPr>
+          <w:ilvl w:val="0"/>
+          <w:numId w:val="3"/>
+        </w:numPr>
+      </w:pPr>
+      <w:r>
+        <w:t>I</w:t>
+      </w:r>
+      <w:r>
+        <w:t>f not, chang</w:t>
+      </w:r>
+      <w:r>
+        <w:t xml:space="preserve">e path in environment variables in Windows (“Edit the System Environment Variables” </w:t>
+      </w:r>
+      <w:r>
+        <w:sym w:font="Wingdings" w:char="F0E0"/>
+      </w:r>
+      <w:r>
+        <w:t xml:space="preserve"> “Environment Variables …”)</w:t>
+      </w:r>
+    </w:p>
+    <w:p>
+      <w:pPr>
+        <w:pStyle w:val="NoSpacing"/>
+        <w:numPr>
+          <w:ilvl w:val="0"/>
+          <w:numId w:val="3"/>
+        </w:numPr>
+      </w:pPr>
+      <w:r>
+        <w:t xml:space="preserve">The path should lead to </w:t>
+      </w:r>
+      <w:r>
+        <w:rPr>
+          <w:u w:val="single"/>
+        </w:rPr>
+        <w:t>all</w:t>
+      </w:r>
+      <w:r>
+        <w:t xml:space="preserve"> python scripts in the Virtual Injection folder provided</w:t>
       </w:r>
     </w:p>
     <w:p>
@@ -396,7 +661,7 @@
         </w:numPr>
       </w:pPr>
       <w:r>
-        <w:t>Move to RECON directory</w:t>
+        <w:t>Type “new_test.py” in command line</w:t>
       </w:r>
     </w:p>
     <w:p>
@@ -408,15 +673,27 @@
         </w:numPr>
       </w:pPr>
       <w:r>
-        <w:t>‘cd’ changes directory, ‘</w:t>
+        <w:t>A pop-up window should appear with a MIP complex difference image of the brain.</w:t>
+      </w:r>
+    </w:p>
+    <w:p>
+      <w:pPr>
+        <w:pStyle w:val="NoSpacing"/>
+        <w:numPr>
+          <w:ilvl w:val="0"/>
+          <w:numId w:val="3"/>
+        </w:numPr>
+      </w:pPr>
+      <w:r>
+        <w:t>If there is noise in this image or the vessels are not seen clearly, close the image, kill the running process in the command prompt (</w:t>
       </w:r>
       <w:proofErr w:type="spellStart"/>
       <w:r>
-        <w:t>dir</w:t>
+        <w:t>ctrl+c</w:t>
       </w:r>
       <w:proofErr w:type="spellEnd"/>
       <w:r>
-        <w:t>’ lists directories, ‘D:’ changes to D-drive</w:t>
+        <w:t>), and then adjust the threshold value (as in step 15).</w:t>
       </w:r>
     </w:p>
     <w:p>
@@ -428,10 +705,22 @@
         </w:numPr>
       </w:pPr>
       <w:r>
-        <w:t>E</w:t>
-      </w:r>
-      <w:r>
-        <w:t>nsure ‘new_test.py’ is in path</w:t>
+        <w:t xml:space="preserve">Adjust </w:t>
+      </w:r>
+      <w:r>
+        <w:t>thresh1 variable in ‘new_test.py’</w:t>
+      </w:r>
+      <w:r>
+        <w:t xml:space="preserve"> until only vessels are seen</w:t>
+      </w:r>
+      <w:r>
+        <w:t xml:space="preserve"> in the pop</w:t>
+      </w:r>
+      <w:r>
+        <w:t>-</w:t>
+      </w:r>
+      <w:r>
+        <w:t xml:space="preserve">up image </w:t>
       </w:r>
     </w:p>
     <w:p>
@@ -443,19 +732,10 @@
         </w:numPr>
       </w:pPr>
       <w:r>
-        <w:t>I</w:t>
-      </w:r>
-      <w:r>
-        <w:t>f not, chang</w:t>
-      </w:r>
-      <w:r>
-        <w:t xml:space="preserve">e path in environment variables in Windows (“Edit the System Environment Variables” </w:t>
-      </w:r>
-      <w:r>
-        <w:sym w:font="Wingdings" w:char="F0E0"/>
-      </w:r>
-      <w:r>
-        <w:t xml:space="preserve"> “Environment Variables …”)</w:t>
+        <w:t>You may need to test a few values.</w:t>
+      </w:r>
+      <w:r>
+        <w:t xml:space="preserve"> Testing is done by closing the window, killing the script in the terminal, and entering new thresh1 values.</w:t>
       </w:r>
     </w:p>
     <w:p>
@@ -467,7 +747,31 @@
         </w:numPr>
       </w:pPr>
       <w:r>
-        <w:t>Type “new_test.py” in command line</w:t>
+        <w:t>Run virtual injection</w:t>
+      </w:r>
+    </w:p>
+    <w:p>
+      <w:pPr>
+        <w:pStyle w:val="NoSpacing"/>
+        <w:numPr>
+          <w:ilvl w:val="0"/>
+          <w:numId w:val="3"/>
+        </w:numPr>
+      </w:pPr>
+      <w:r>
+        <w:t>Once image is satisfactory, close the image and let script run (1200 steps ~ 10 minutes)</w:t>
+      </w:r>
+    </w:p>
+    <w:p>
+      <w:pPr>
+        <w:pStyle w:val="NoSpacing"/>
+        <w:numPr>
+          <w:ilvl w:val="0"/>
+          <w:numId w:val="3"/>
+        </w:numPr>
+      </w:pPr>
+      <w:r>
+        <w:t>Information will be saved in the current directory in the command prompt</w:t>
       </w:r>
     </w:p>
     <w:p>
@@ -479,25 +783,25 @@
         </w:numPr>
       </w:pPr>
       <w:r>
-        <w:t>Adjust THRESH until only vessels are seen</w:t>
-      </w:r>
-    </w:p>
-    <w:p>
-      <w:pPr>
-        <w:pStyle w:val="NoSpacing"/>
-        <w:numPr>
-          <w:ilvl w:val="0"/>
-          <w:numId w:val="2"/>
-        </w:numPr>
-      </w:pPr>
-      <w:r>
-        <w:t>Run virtual injection</w:t>
-      </w:r>
-    </w:p>
-    <w:p>
-      <w:pPr>
-        <w:pStyle w:val="NoSpacing"/>
-        <w:ind w:left="720"/>
+        <w:t xml:space="preserve">Run ‘new_save_pngs.py’ to save </w:t>
+      </w:r>
+      <w:r>
+        <w:t xml:space="preserve">MIP </w:t>
+      </w:r>
+      <w:r>
+        <w:t xml:space="preserve">images </w:t>
+      </w:r>
+    </w:p>
+    <w:p>
+      <w:pPr>
+        <w:pStyle w:val="NoSpacing"/>
+        <w:ind w:left="360"/>
+      </w:pPr>
+    </w:p>
+    <w:p>
+      <w:pPr>
+        <w:pStyle w:val="NoSpacing"/>
+        <w:ind w:left="360"/>
       </w:pPr>
     </w:p>
     <w:p>
@@ -526,7 +830,7 @@
         </w:numPr>
       </w:pPr>
       <w:r>
-        <w:t>Create COMPARE folder in PATIENT</w:t>
+        <w:t>Open Matlab</w:t>
       </w:r>
     </w:p>
     <w:p>
@@ -538,7 +842,15 @@
         </w:numPr>
       </w:pPr>
       <w:r>
-        <w:t>Open Matlab</w:t>
+        <w:t xml:space="preserve">Move to </w:t>
+      </w:r>
+      <w:proofErr w:type="spellStart"/>
+      <w:r>
+        <w:t>inject_data</w:t>
+      </w:r>
+      <w:proofErr w:type="spellEnd"/>
+      <w:r>
+        <w:t xml:space="preserve"> folder</w:t>
       </w:r>
     </w:p>
     <w:p>
@@ -550,15 +862,135 @@
         </w:numPr>
       </w:pPr>
       <w:r>
-        <w:t xml:space="preserve">Move to </w:t>
+        <w:t>Run ‘</w:t>
       </w:r>
       <w:proofErr w:type="spellStart"/>
       <w:r>
-        <w:t>inject_data</w:t>
+        <w:t>sort_output</w:t>
       </w:r>
       <w:proofErr w:type="spellEnd"/>
       <w:r>
-        <w:t xml:space="preserve"> folder</w:t>
+        <w:t>’</w:t>
+      </w:r>
+    </w:p>
+    <w:p>
+      <w:pPr>
+        <w:pStyle w:val="NoSpacing"/>
+        <w:numPr>
+          <w:ilvl w:val="0"/>
+          <w:numId w:val="8"/>
+        </w:numPr>
+      </w:pPr>
+      <w:r>
+        <w:t>This sorts the python output into different directories</w:t>
+      </w:r>
+    </w:p>
+    <w:p>
+      <w:pPr>
+        <w:pStyle w:val="NoSpacing"/>
+        <w:numPr>
+          <w:ilvl w:val="1"/>
+          <w:numId w:val="8"/>
+        </w:numPr>
+      </w:pPr>
+      <w:r>
+        <w:rPr>
+          <w:i/>
+        </w:rPr>
+        <w:t xml:space="preserve">data </w:t>
+      </w:r>
+      <w:r>
+        <w:t>= output .</w:t>
+      </w:r>
+      <w:proofErr w:type="spellStart"/>
+      <w:r>
+        <w:t>npy</w:t>
+      </w:r>
+      <w:proofErr w:type="spellEnd"/>
+      <w:r>
+        <w:t xml:space="preserve"> files</w:t>
+      </w:r>
+    </w:p>
+    <w:p>
+      <w:pPr>
+        <w:pStyle w:val="NoSpacing"/>
+        <w:numPr>
+          <w:ilvl w:val="1"/>
+          <w:numId w:val="8"/>
+        </w:numPr>
+      </w:pPr>
+      <w:r>
+        <w:rPr>
+          <w:i/>
+        </w:rPr>
+        <w:t>raw</w:t>
+      </w:r>
+      <w:r>
+        <w:t xml:space="preserve"> = output .</w:t>
+      </w:r>
+      <w:proofErr w:type="spellStart"/>
+      <w:r>
+        <w:t>png</w:t>
+      </w:r>
+      <w:proofErr w:type="spellEnd"/>
+      <w:r>
+        <w:t xml:space="preserve"> images</w:t>
+      </w:r>
+    </w:p>
+    <w:p>
+      <w:pPr>
+        <w:pStyle w:val="NoSpacing"/>
+        <w:numPr>
+          <w:ilvl w:val="1"/>
+          <w:numId w:val="8"/>
+        </w:numPr>
+      </w:pPr>
+      <w:proofErr w:type="spellStart"/>
+      <w:r>
+        <w:rPr>
+          <w:i/>
+        </w:rPr>
+        <w:t>sqrt</w:t>
+      </w:r>
+      <w:proofErr w:type="spellEnd"/>
+      <w:r>
+        <w:t xml:space="preserve"> = output .</w:t>
+      </w:r>
+      <w:proofErr w:type="spellStart"/>
+      <w:r>
+        <w:t>png</w:t>
+      </w:r>
+      <w:proofErr w:type="spellEnd"/>
+      <w:r>
+        <w:t xml:space="preserve"> images (sum of squared velocity)</w:t>
+      </w:r>
+    </w:p>
+    <w:p>
+      <w:pPr>
+        <w:pStyle w:val="NoSpacing"/>
+        <w:numPr>
+          <w:ilvl w:val="0"/>
+          <w:numId w:val="8"/>
+        </w:numPr>
+      </w:pPr>
+      <w:r>
+        <w:t>This also turns .</w:t>
+      </w:r>
+      <w:proofErr w:type="spellStart"/>
+      <w:r>
+        <w:t>npy</w:t>
+      </w:r>
+      <w:proofErr w:type="spellEnd"/>
+      <w:r>
+        <w:t xml:space="preserve"> files into .</w:t>
+      </w:r>
+      <w:proofErr w:type="spellStart"/>
+      <w:r>
+        <w:t>dat</w:t>
+      </w:r>
+      <w:proofErr w:type="spellEnd"/>
+      <w:r>
+        <w:t xml:space="preserve"> files</w:t>
       </w:r>
     </w:p>
     <w:p>
@@ -570,8 +1002,25 @@
         </w:numPr>
       </w:pPr>
       <w:r>
-        <w:t>Run ‘npy2nii’</w:t>
-      </w:r>
+        <w:t>Run ‘dat2nii(</w:t>
+      </w:r>
+      <w:proofErr w:type="spellStart"/>
+      <w:r>
+        <w:t>dataFolder</w:t>
+      </w:r>
+      <w:proofErr w:type="spellEnd"/>
+      <w:r>
+        <w:t>)’</w:t>
+      </w:r>
+    </w:p>
+    <w:p>
+      <w:pPr>
+        <w:pStyle w:val="NoSpacing"/>
+        <w:numPr>
+          <w:ilvl w:val="0"/>
+          <w:numId w:val="2"/>
+        </w:numPr>
+      </w:pPr>
     </w:p>
     <w:p>
       <w:pPr>
@@ -763,6 +1212,119 @@
     </w:lvl>
   </w:abstractNum>
   <w:abstractNum w:abstractNumId="1" w15:restartNumberingAfterBreak="0">
+    <w:nsid w:val="0E82514B"/>
+    <w:multiLevelType w:val="hybridMultilevel"/>
+    <w:tmpl w:val="912A97F2"/>
+    <w:lvl w:ilvl="0" w:tplc="04090001">
+      <w:start w:val="1"/>
+      <w:numFmt w:val="bullet"/>
+      <w:lvlText w:val=""/>
+      <w:lvlJc w:val="left"/>
+      <w:pPr>
+        <w:ind w:left="1080" w:hanging="360"/>
+      </w:pPr>
+      <w:rPr>
+        <w:rFonts w:ascii="Symbol" w:hAnsi="Symbol" w:hint="default"/>
+      </w:rPr>
+    </w:lvl>
+    <w:lvl w:ilvl="1" w:tplc="04090003">
+      <w:start w:val="1"/>
+      <w:numFmt w:val="bullet"/>
+      <w:lvlText w:val="o"/>
+      <w:lvlJc w:val="left"/>
+      <w:pPr>
+        <w:ind w:left="1800" w:hanging="360"/>
+      </w:pPr>
+      <w:rPr>
+        <w:rFonts w:ascii="Courier New" w:hAnsi="Courier New" w:cs="Courier New" w:hint="default"/>
+      </w:rPr>
+    </w:lvl>
+    <w:lvl w:ilvl="2" w:tplc="04090005" w:tentative="1">
+      <w:start w:val="1"/>
+      <w:numFmt w:val="bullet"/>
+      <w:lvlText w:val=""/>
+      <w:lvlJc w:val="left"/>
+      <w:pPr>
+        <w:ind w:left="2520" w:hanging="360"/>
+      </w:pPr>
+      <w:rPr>
+        <w:rFonts w:ascii="Wingdings" w:hAnsi="Wingdings" w:hint="default"/>
+      </w:rPr>
+    </w:lvl>
+    <w:lvl w:ilvl="3" w:tplc="04090001" w:tentative="1">
+      <w:start w:val="1"/>
+      <w:numFmt w:val="bullet"/>
+      <w:lvlText w:val=""/>
+      <w:lvlJc w:val="left"/>
+      <w:pPr>
+        <w:ind w:left="3240" w:hanging="360"/>
+      </w:pPr>
+      <w:rPr>
+        <w:rFonts w:ascii="Symbol" w:hAnsi="Symbol" w:hint="default"/>
+      </w:rPr>
+    </w:lvl>
+    <w:lvl w:ilvl="4" w:tplc="04090003" w:tentative="1">
+      <w:start w:val="1"/>
+      <w:numFmt w:val="bullet"/>
+      <w:lvlText w:val="o"/>
+      <w:lvlJc w:val="left"/>
+      <w:pPr>
+        <w:ind w:left="3960" w:hanging="360"/>
+      </w:pPr>
+      <w:rPr>
+        <w:rFonts w:ascii="Courier New" w:hAnsi="Courier New" w:cs="Courier New" w:hint="default"/>
+      </w:rPr>
+    </w:lvl>
+    <w:lvl w:ilvl="5" w:tplc="04090005" w:tentative="1">
+      <w:start w:val="1"/>
+      <w:numFmt w:val="bullet"/>
+      <w:lvlText w:val=""/>
+      <w:lvlJc w:val="left"/>
+      <w:pPr>
+        <w:ind w:left="4680" w:hanging="360"/>
+      </w:pPr>
+      <w:rPr>
+        <w:rFonts w:ascii="Wingdings" w:hAnsi="Wingdings" w:hint="default"/>
+      </w:rPr>
+    </w:lvl>
+    <w:lvl w:ilvl="6" w:tplc="04090001" w:tentative="1">
+      <w:start w:val="1"/>
+      <w:numFmt w:val="bullet"/>
+      <w:lvlText w:val=""/>
+      <w:lvlJc w:val="left"/>
+      <w:pPr>
+        <w:ind w:left="5400" w:hanging="360"/>
+      </w:pPr>
+      <w:rPr>
+        <w:rFonts w:ascii="Symbol" w:hAnsi="Symbol" w:hint="default"/>
+      </w:rPr>
+    </w:lvl>
+    <w:lvl w:ilvl="7" w:tplc="04090003" w:tentative="1">
+      <w:start w:val="1"/>
+      <w:numFmt w:val="bullet"/>
+      <w:lvlText w:val="o"/>
+      <w:lvlJc w:val="left"/>
+      <w:pPr>
+        <w:ind w:left="6120" w:hanging="360"/>
+      </w:pPr>
+      <w:rPr>
+        <w:rFonts w:ascii="Courier New" w:hAnsi="Courier New" w:cs="Courier New" w:hint="default"/>
+      </w:rPr>
+    </w:lvl>
+    <w:lvl w:ilvl="8" w:tplc="04090005" w:tentative="1">
+      <w:start w:val="1"/>
+      <w:numFmt w:val="bullet"/>
+      <w:lvlText w:val=""/>
+      <w:lvlJc w:val="left"/>
+      <w:pPr>
+        <w:ind w:left="6840" w:hanging="360"/>
+      </w:pPr>
+      <w:rPr>
+        <w:rFonts w:ascii="Wingdings" w:hAnsi="Wingdings" w:hint="default"/>
+      </w:rPr>
+    </w:lvl>
+  </w:abstractNum>
+  <w:abstractNum w:abstractNumId="2" w15:restartNumberingAfterBreak="0">
     <w:nsid w:val="10D863A1"/>
     <w:multiLevelType w:val="hybridMultilevel"/>
     <w:tmpl w:val="BD30766A"/>
@@ -875,7 +1437,7 @@
       </w:rPr>
     </w:lvl>
   </w:abstractNum>
-  <w:abstractNum w:abstractNumId="2" w15:restartNumberingAfterBreak="0">
+  <w:abstractNum w:abstractNumId="3" w15:restartNumberingAfterBreak="0">
     <w:nsid w:val="152E48CB"/>
     <w:multiLevelType w:val="hybridMultilevel"/>
     <w:tmpl w:val="CB6205FC"/>
@@ -961,10 +1523,236 @@
       </w:pPr>
     </w:lvl>
   </w:abstractNum>
-  <w:abstractNum w:abstractNumId="3" w15:restartNumberingAfterBreak="0">
+  <w:abstractNum w:abstractNumId="4" w15:restartNumberingAfterBreak="0">
+    <w:nsid w:val="37FD1228"/>
+    <w:multiLevelType w:val="hybridMultilevel"/>
+    <w:tmpl w:val="8F1CD2CE"/>
+    <w:lvl w:ilvl="0" w:tplc="04090001">
+      <w:start w:val="1"/>
+      <w:numFmt w:val="bullet"/>
+      <w:lvlText w:val=""/>
+      <w:lvlJc w:val="left"/>
+      <w:pPr>
+        <w:ind w:left="1080" w:hanging="360"/>
+      </w:pPr>
+      <w:rPr>
+        <w:rFonts w:ascii="Symbol" w:hAnsi="Symbol" w:hint="default"/>
+      </w:rPr>
+    </w:lvl>
+    <w:lvl w:ilvl="1" w:tplc="04090003">
+      <w:start w:val="1"/>
+      <w:numFmt w:val="bullet"/>
+      <w:lvlText w:val="o"/>
+      <w:lvlJc w:val="left"/>
+      <w:pPr>
+        <w:ind w:left="1800" w:hanging="360"/>
+      </w:pPr>
+      <w:rPr>
+        <w:rFonts w:ascii="Courier New" w:hAnsi="Courier New" w:cs="Courier New" w:hint="default"/>
+      </w:rPr>
+    </w:lvl>
+    <w:lvl w:ilvl="2" w:tplc="04090005" w:tentative="1">
+      <w:start w:val="1"/>
+      <w:numFmt w:val="bullet"/>
+      <w:lvlText w:val=""/>
+      <w:lvlJc w:val="left"/>
+      <w:pPr>
+        <w:ind w:left="2520" w:hanging="360"/>
+      </w:pPr>
+      <w:rPr>
+        <w:rFonts w:ascii="Wingdings" w:hAnsi="Wingdings" w:hint="default"/>
+      </w:rPr>
+    </w:lvl>
+    <w:lvl w:ilvl="3" w:tplc="04090001" w:tentative="1">
+      <w:start w:val="1"/>
+      <w:numFmt w:val="bullet"/>
+      <w:lvlText w:val=""/>
+      <w:lvlJc w:val="left"/>
+      <w:pPr>
+        <w:ind w:left="3240" w:hanging="360"/>
+      </w:pPr>
+      <w:rPr>
+        <w:rFonts w:ascii="Symbol" w:hAnsi="Symbol" w:hint="default"/>
+      </w:rPr>
+    </w:lvl>
+    <w:lvl w:ilvl="4" w:tplc="04090003" w:tentative="1">
+      <w:start w:val="1"/>
+      <w:numFmt w:val="bullet"/>
+      <w:lvlText w:val="o"/>
+      <w:lvlJc w:val="left"/>
+      <w:pPr>
+        <w:ind w:left="3960" w:hanging="360"/>
+      </w:pPr>
+      <w:rPr>
+        <w:rFonts w:ascii="Courier New" w:hAnsi="Courier New" w:cs="Courier New" w:hint="default"/>
+      </w:rPr>
+    </w:lvl>
+    <w:lvl w:ilvl="5" w:tplc="04090005" w:tentative="1">
+      <w:start w:val="1"/>
+      <w:numFmt w:val="bullet"/>
+      <w:lvlText w:val=""/>
+      <w:lvlJc w:val="left"/>
+      <w:pPr>
+        <w:ind w:left="4680" w:hanging="360"/>
+      </w:pPr>
+      <w:rPr>
+        <w:rFonts w:ascii="Wingdings" w:hAnsi="Wingdings" w:hint="default"/>
+      </w:rPr>
+    </w:lvl>
+    <w:lvl w:ilvl="6" w:tplc="04090001" w:tentative="1">
+      <w:start w:val="1"/>
+      <w:numFmt w:val="bullet"/>
+      <w:lvlText w:val=""/>
+      <w:lvlJc w:val="left"/>
+      <w:pPr>
+        <w:ind w:left="5400" w:hanging="360"/>
+      </w:pPr>
+      <w:rPr>
+        <w:rFonts w:ascii="Symbol" w:hAnsi="Symbol" w:hint="default"/>
+      </w:rPr>
+    </w:lvl>
+    <w:lvl w:ilvl="7" w:tplc="04090003" w:tentative="1">
+      <w:start w:val="1"/>
+      <w:numFmt w:val="bullet"/>
+      <w:lvlText w:val="o"/>
+      <w:lvlJc w:val="left"/>
+      <w:pPr>
+        <w:ind w:left="6120" w:hanging="360"/>
+      </w:pPr>
+      <w:rPr>
+        <w:rFonts w:ascii="Courier New" w:hAnsi="Courier New" w:cs="Courier New" w:hint="default"/>
+      </w:rPr>
+    </w:lvl>
+    <w:lvl w:ilvl="8" w:tplc="04090005" w:tentative="1">
+      <w:start w:val="1"/>
+      <w:numFmt w:val="bullet"/>
+      <w:lvlText w:val=""/>
+      <w:lvlJc w:val="left"/>
+      <w:pPr>
+        <w:ind w:left="6840" w:hanging="360"/>
+      </w:pPr>
+      <w:rPr>
+        <w:rFonts w:ascii="Wingdings" w:hAnsi="Wingdings" w:hint="default"/>
+      </w:rPr>
+    </w:lvl>
+  </w:abstractNum>
+  <w:abstractNum w:abstractNumId="5" w15:restartNumberingAfterBreak="0">
+    <w:nsid w:val="3FE56E63"/>
+    <w:multiLevelType w:val="hybridMultilevel"/>
+    <w:tmpl w:val="06B6D950"/>
+    <w:lvl w:ilvl="0" w:tplc="04090001">
+      <w:start w:val="1"/>
+      <w:numFmt w:val="bullet"/>
+      <w:lvlText w:val=""/>
+      <w:lvlJc w:val="left"/>
+      <w:pPr>
+        <w:ind w:left="1080" w:hanging="360"/>
+      </w:pPr>
+      <w:rPr>
+        <w:rFonts w:ascii="Symbol" w:hAnsi="Symbol" w:hint="default"/>
+      </w:rPr>
+    </w:lvl>
+    <w:lvl w:ilvl="1" w:tplc="04090003" w:tentative="1">
+      <w:start w:val="1"/>
+      <w:numFmt w:val="bullet"/>
+      <w:lvlText w:val="o"/>
+      <w:lvlJc w:val="left"/>
+      <w:pPr>
+        <w:ind w:left="1800" w:hanging="360"/>
+      </w:pPr>
+      <w:rPr>
+        <w:rFonts w:ascii="Courier New" w:hAnsi="Courier New" w:cs="Courier New" w:hint="default"/>
+      </w:rPr>
+    </w:lvl>
+    <w:lvl w:ilvl="2" w:tplc="04090005" w:tentative="1">
+      <w:start w:val="1"/>
+      <w:numFmt w:val="bullet"/>
+      <w:lvlText w:val=""/>
+      <w:lvlJc w:val="left"/>
+      <w:pPr>
+        <w:ind w:left="2520" w:hanging="360"/>
+      </w:pPr>
+      <w:rPr>
+        <w:rFonts w:ascii="Wingdings" w:hAnsi="Wingdings" w:hint="default"/>
+      </w:rPr>
+    </w:lvl>
+    <w:lvl w:ilvl="3" w:tplc="04090001" w:tentative="1">
+      <w:start w:val="1"/>
+      <w:numFmt w:val="bullet"/>
+      <w:lvlText w:val=""/>
+      <w:lvlJc w:val="left"/>
+      <w:pPr>
+        <w:ind w:left="3240" w:hanging="360"/>
+      </w:pPr>
+      <w:rPr>
+        <w:rFonts w:ascii="Symbol" w:hAnsi="Symbol" w:hint="default"/>
+      </w:rPr>
+    </w:lvl>
+    <w:lvl w:ilvl="4" w:tplc="04090003" w:tentative="1">
+      <w:start w:val="1"/>
+      <w:numFmt w:val="bullet"/>
+      <w:lvlText w:val="o"/>
+      <w:lvlJc w:val="left"/>
+      <w:pPr>
+        <w:ind w:left="3960" w:hanging="360"/>
+      </w:pPr>
+      <w:rPr>
+        <w:rFonts w:ascii="Courier New" w:hAnsi="Courier New" w:cs="Courier New" w:hint="default"/>
+      </w:rPr>
+    </w:lvl>
+    <w:lvl w:ilvl="5" w:tplc="04090005" w:tentative="1">
+      <w:start w:val="1"/>
+      <w:numFmt w:val="bullet"/>
+      <w:lvlText w:val=""/>
+      <w:lvlJc w:val="left"/>
+      <w:pPr>
+        <w:ind w:left="4680" w:hanging="360"/>
+      </w:pPr>
+      <w:rPr>
+        <w:rFonts w:ascii="Wingdings" w:hAnsi="Wingdings" w:hint="default"/>
+      </w:rPr>
+    </w:lvl>
+    <w:lvl w:ilvl="6" w:tplc="04090001" w:tentative="1">
+      <w:start w:val="1"/>
+      <w:numFmt w:val="bullet"/>
+      <w:lvlText w:val=""/>
+      <w:lvlJc w:val="left"/>
+      <w:pPr>
+        <w:ind w:left="5400" w:hanging="360"/>
+      </w:pPr>
+      <w:rPr>
+        <w:rFonts w:ascii="Symbol" w:hAnsi="Symbol" w:hint="default"/>
+      </w:rPr>
+    </w:lvl>
+    <w:lvl w:ilvl="7" w:tplc="04090003" w:tentative="1">
+      <w:start w:val="1"/>
+      <w:numFmt w:val="bullet"/>
+      <w:lvlText w:val="o"/>
+      <w:lvlJc w:val="left"/>
+      <w:pPr>
+        <w:ind w:left="6120" w:hanging="360"/>
+      </w:pPr>
+      <w:rPr>
+        <w:rFonts w:ascii="Courier New" w:hAnsi="Courier New" w:cs="Courier New" w:hint="default"/>
+      </w:rPr>
+    </w:lvl>
+    <w:lvl w:ilvl="8" w:tplc="04090005" w:tentative="1">
+      <w:start w:val="1"/>
+      <w:numFmt w:val="bullet"/>
+      <w:lvlText w:val=""/>
+      <w:lvlJc w:val="left"/>
+      <w:pPr>
+        <w:ind w:left="6840" w:hanging="360"/>
+      </w:pPr>
+      <w:rPr>
+        <w:rFonts w:ascii="Wingdings" w:hAnsi="Wingdings" w:hint="default"/>
+      </w:rPr>
+    </w:lvl>
+  </w:abstractNum>
+  <w:abstractNum w:abstractNumId="6" w15:restartNumberingAfterBreak="0">
     <w:nsid w:val="52F950B8"/>
     <w:multiLevelType w:val="hybridMultilevel"/>
-    <w:tmpl w:val="9C10A940"/>
+    <w:tmpl w:val="89F87F52"/>
     <w:lvl w:ilvl="0" w:tplc="04090001">
       <w:start w:val="1"/>
       <w:numFmt w:val="bullet"/>
@@ -1074,10 +1862,10 @@
       </w:rPr>
     </w:lvl>
   </w:abstractNum>
-  <w:abstractNum w:abstractNumId="4" w15:restartNumberingAfterBreak="0">
+  <w:abstractNum w:abstractNumId="7" w15:restartNumberingAfterBreak="0">
     <w:nsid w:val="6F6241C5"/>
     <w:multiLevelType w:val="hybridMultilevel"/>
-    <w:tmpl w:val="3B70A002"/>
+    <w:tmpl w:val="066CCCB0"/>
     <w:lvl w:ilvl="0" w:tplc="0409000F">
       <w:start w:val="1"/>
       <w:numFmt w:val="decimal"/>
@@ -1090,14 +1878,17 @@
         <w:rFonts w:hint="default"/>
       </w:rPr>
     </w:lvl>
-    <w:lvl w:ilvl="1" w:tplc="04090019" w:tentative="1">
-      <w:start w:val="1"/>
-      <w:numFmt w:val="lowerLetter"/>
-      <w:lvlText w:val="%2."/>
+    <w:lvl w:ilvl="1" w:tplc="04090001">
+      <w:start w:val="1"/>
+      <w:numFmt w:val="bullet"/>
+      <w:lvlText w:val=""/>
       <w:lvlJc w:val="left"/>
       <w:pPr>
         <w:ind w:left="1440" w:hanging="360"/>
       </w:pPr>
+      <w:rPr>
+        <w:rFonts w:ascii="Symbol" w:hAnsi="Symbol" w:hint="default"/>
+      </w:rPr>
     </w:lvl>
     <w:lvl w:ilvl="2" w:tplc="0409001B" w:tentative="1">
       <w:start w:val="1"/>
@@ -1164,18 +1955,27 @@
     </w:lvl>
   </w:abstractNum>
   <w:num w:numId="1">
-    <w:abstractNumId w:val="2"/>
+    <w:abstractNumId w:val="3"/>
   </w:num>
   <w:num w:numId="2">
-    <w:abstractNumId w:val="4"/>
+    <w:abstractNumId w:val="7"/>
   </w:num>
   <w:num w:numId="3">
-    <w:abstractNumId w:val="3"/>
+    <w:abstractNumId w:val="6"/>
   </w:num>
   <w:num w:numId="4">
     <w:abstractNumId w:val="0"/>
   </w:num>
   <w:num w:numId="5">
+    <w:abstractNumId w:val="2"/>
+  </w:num>
+  <w:num w:numId="6">
+    <w:abstractNumId w:val="5"/>
+  </w:num>
+  <w:num w:numId="7">
+    <w:abstractNumId w:val="4"/>
+  </w:num>
+  <w:num w:numId="8">
     <w:abstractNumId w:val="1"/>
   </w:num>
 </w:numbering>

</xml_diff>